<commit_message>
Update 24 06 2023
</commit_message>
<xml_diff>
--- a/Report_year5/Print/Hun Ravit Report.docx
+++ b/Report_year5/Print/Hun Ravit Report.docx
@@ -496,7 +496,7 @@
           <w:szCs w:val="24"/>
           <w:cs/>
         </w:rPr>
-        <w:t>ចុះឈ្លោះ</w:t>
+        <w:t>ចុះឈ្</w:t>
       </w:r>
       <w:r>
         <w:rPr>
@@ -505,7 +505,34 @@
           <w:szCs w:val="24"/>
           <w:cs/>
         </w:rPr>
-        <w:t>សិស្សនិសិត្សដែល</w:t>
+        <w:t>មោះ</w:t>
+      </w:r>
+      <w:r>
+        <w:rPr>
+          <w:rFonts w:ascii="Khmer OS Siemreap" w:hAnsi="Khmer OS Siemreap" w:cs="Khmer OS Siemreap" w:hint="cs"/>
+          <w:sz w:val="18"/>
+          <w:szCs w:val="24"/>
+          <w:cs/>
+        </w:rPr>
+        <w:t>សិស្សនិសិ</w:t>
+      </w:r>
+      <w:r>
+        <w:rPr>
+          <w:rFonts w:ascii="Khmer OS Siemreap" w:hAnsi="Khmer OS Siemreap" w:cs="Khmer OS Siemreap" w:hint="cs"/>
+          <w:sz w:val="18"/>
+          <w:szCs w:val="24"/>
+          <w:cs/>
+        </w:rPr>
+        <w:t>្ស</w:t>
+      </w:r>
+      <w:r>
+        <w:rPr>
+          <w:rFonts w:ascii="Khmer OS Siemreap" w:hAnsi="Khmer OS Siemreap" w:cs="Khmer OS Siemreap" w:hint="cs"/>
+          <w:sz w:val="18"/>
+          <w:szCs w:val="24"/>
+          <w:cs/>
+        </w:rPr>
+        <w:t>តដែល</w:t>
       </w:r>
       <w:r>
         <w:rPr>
@@ -583,7 +610,7 @@
           <w:szCs w:val="24"/>
           <w:cs/>
         </w:rPr>
-        <w:t>ដែលអនុញ្ញាតិឱ្យអ្នកប្រើប្រាស់អាចគ្រប់គ្រង់ទិន្នន័យបេក្ខជនទាំងអស់ដោយសំរួលការរក្សារទុក្ខជាក្រដាស់។ មួយវិញទៀតអ្នកប្រើប្រាស់អាច</w:t>
+        <w:t>ដែលអនុញ្ញាតិឱ្យអ្នកប្រើប្រាស់អាចគ្រប់គ្រង់ទិន្នន័យបេក្ខជនទាំងអស់ដោយសំរួលការរក្សារទុក្ខជាក្រដាស។ មួយវិញទៀតអ្នកប្រើប្រាស់អាច</w:t>
       </w:r>
       <w:r>
         <w:rPr>
@@ -628,7 +655,7 @@
           <w:szCs w:val="24"/>
           <w:cs/>
         </w:rPr>
-        <w:t>ត្សជារបាយការណ៍</w:t>
+        <w:t>្ស</w:t>
       </w:r>
       <w:r>
         <w:rPr>
@@ -637,7 +664,7 @@
           <w:szCs w:val="24"/>
           <w:cs/>
         </w:rPr>
-        <w:t xml:space="preserve"> និង</w:t>
+        <w:t>តជារបាយការណ៍</w:t>
       </w:r>
       <w:r>
         <w:rPr>
@@ -646,7 +673,7 @@
           <w:szCs w:val="24"/>
           <w:cs/>
         </w:rPr>
-        <w:t>ក្រាហ្វ។ មិនត្រឹមតែប៉ុណ្ណោះអ្នកប្រើប្រាស់អាចធ្វើការរក្សាទុក្ខ</w:t>
+        <w:t xml:space="preserve"> និង</w:t>
       </w:r>
       <w:r>
         <w:rPr>
@@ -655,7 +682,7 @@
           <w:szCs w:val="24"/>
           <w:cs/>
         </w:rPr>
-        <w:t>ព័ត៌មាន</w:t>
+        <w:t>ក្រាហ្វ។ មិនត្រឹមតែប៉ុណ្ណោះអ្នកប្រើប្រាស់អាចធ្វើការរក្សាទុក្ខ</w:t>
       </w:r>
       <w:r>
         <w:rPr>
@@ -664,7 +691,7 @@
           <w:szCs w:val="24"/>
           <w:cs/>
         </w:rPr>
-        <w:t>សៀវភៅទៅតាមទីកន្លែង និងតាម</w:t>
+        <w:t>ព័ត៌មាន</w:t>
       </w:r>
       <w:r>
         <w:rPr>
@@ -673,7 +700,7 @@
           <w:szCs w:val="24"/>
           <w:cs/>
         </w:rPr>
-        <w:t>ដេប៉ាតឺម៉ង់</w:t>
+        <w:t>សៀវភៅទៅតាមទីកន្លែង និងតាម</w:t>
       </w:r>
       <w:r>
         <w:rPr>
@@ -682,7 +709,7 @@
           <w:szCs w:val="24"/>
           <w:cs/>
         </w:rPr>
-        <w:t>បានផងដែល</w:t>
+        <w:t>ដេប៉ាតឺម៉ង់</w:t>
       </w:r>
       <w:r>
         <w:rPr>
@@ -691,7 +718,7 @@
           <w:szCs w:val="24"/>
           <w:cs/>
         </w:rPr>
-        <w:t>។</w:t>
+        <w:t>បានផងដែល</w:t>
       </w:r>
       <w:r>
         <w:rPr>
@@ -700,7 +727,7 @@
           <w:szCs w:val="24"/>
           <w:cs/>
         </w:rPr>
-        <w:t xml:space="preserve"> លើសពីនេះក៏អាច</w:t>
+        <w:t>។</w:t>
       </w:r>
       <w:r>
         <w:rPr>
@@ -709,7 +736,7 @@
           <w:szCs w:val="24"/>
           <w:cs/>
         </w:rPr>
-        <w:t>បញ្ចូលទិន្នន័យ</w:t>
+        <w:t xml:space="preserve"> លើសពីនេះក៏អាច</w:t>
       </w:r>
       <w:r>
         <w:rPr>
@@ -718,7 +745,7 @@
           <w:szCs w:val="24"/>
           <w:cs/>
         </w:rPr>
-        <w:t>ជា</w:t>
+        <w:t>បញ្ចូលទិន្នន័យ</w:t>
       </w:r>
       <w:r>
         <w:rPr>
@@ -727,6 +754,15 @@
           <w:szCs w:val="24"/>
           <w:cs/>
         </w:rPr>
+        <w:t>ជា</w:t>
+      </w:r>
+      <w:r>
+        <w:rPr>
+          <w:rFonts w:ascii="Khmer OS Siemreap" w:hAnsi="Khmer OS Siemreap" w:cs="Khmer OS Siemreap" w:hint="cs"/>
+          <w:sz w:val="18"/>
+          <w:szCs w:val="24"/>
+          <w:cs/>
+        </w:rPr>
         <w:t>ឯកសារ</w:t>
       </w:r>
       <w:r>
@@ -792,28 +828,7 @@
           <w:szCs w:val="24"/>
           <w:cs/>
         </w:rPr>
-        <w:t>គម្រោងនែកម្មវិធីគេហទំព័រមួយនេះត្រូវបាយអនុវត្តនៅក្នុងភាសាសរសេរកម្មវិធី</w:t>
-      </w:r>
-      <w:r>
-        <w:rPr>
-          <w:rFonts w:ascii="Khmer OS Siemreap" w:hAnsi="Khmer OS Siemreap" w:cs="Khmer OS Siemreap"/>
-          <w:sz w:val="18"/>
-          <w:szCs w:val="24"/>
-        </w:rPr>
-        <w:t xml:space="preserve"> </w:t>
-      </w:r>
-      <w:r>
-        <w:rPr>
-          <w:rFonts w:cs="Times New Roman"/>
-        </w:rPr>
-        <w:t>Node JS</w:t>
-      </w:r>
-      <w:r>
-        <w:rPr>
-          <w:rFonts w:ascii="Khmer OS Siemreap" w:hAnsi="Khmer OS Siemreap" w:cs="Khmer OS Siemreap" w:hint="cs"/>
-          <w:cs/>
-        </w:rPr>
-        <w:t xml:space="preserve"> </w:t>
+        <w:t>គម្រោងន</w:t>
       </w:r>
       <w:r>
         <w:rPr>
@@ -822,34 +837,7 @@
           <w:szCs w:val="24"/>
           <w:cs/>
         </w:rPr>
-        <w:t>ដោយប្រើប្រាស់ហ្វ្រេមវើក</w:t>
-      </w:r>
-      <w:r>
-        <w:rPr>
-          <w:rFonts w:ascii="Khmer OS Siemreap" w:hAnsi="Khmer OS Siemreap" w:cs="Khmer OS Siemreap"/>
-          <w:sz w:val="18"/>
-          <w:szCs w:val="24"/>
-        </w:rPr>
-        <w:t xml:space="preserve"> </w:t>
-      </w:r>
-      <w:r>
-        <w:rPr>
-          <w:rFonts w:cs="Times New Roman"/>
-        </w:rPr>
-        <w:t>(Framework)</w:t>
-      </w:r>
-      <w:r>
-        <w:rPr>
-          <w:rFonts w:ascii="Khmer OS Siemreap" w:hAnsi="Khmer OS Siemreap" w:cs="Khmer OS Siemreap" w:hint="cs"/>
-          <w:cs/>
-        </w:rPr>
-        <w:t xml:space="preserve"> </w:t>
-      </w:r>
-      <w:r>
-        <w:rPr>
-          <w:rFonts w:cs="Times New Roman"/>
-        </w:rPr>
-        <w:t>Express JS</w:t>
+        <w:t>ៃ</w:t>
       </w:r>
       <w:r>
         <w:rPr>
@@ -858,19 +846,21 @@
           <w:szCs w:val="24"/>
           <w:cs/>
         </w:rPr>
-        <w:t xml:space="preserve">។ សម្រាប់ការគ្រប់គ្រងទិន្នន័យនៃប្រព័ន្ធនេះត្រូវបានអនុវត្តជាមួយជាមួយ </w:t>
+        <w:t>កម្មវិធីគេហទំព័រមួយនេះត្រូវបាយអនុវត្តនៅក្នុងភាសាសរសេរកម្មវិធី</w:t>
+      </w:r>
+      <w:r>
+        <w:rPr>
+          <w:rFonts w:ascii="Khmer OS Siemreap" w:hAnsi="Khmer OS Siemreap" w:cs="Khmer OS Siemreap"/>
+          <w:sz w:val="18"/>
+          <w:szCs w:val="24"/>
+        </w:rPr>
+        <w:t xml:space="preserve"> </w:t>
       </w:r>
       <w:r>
         <w:rPr>
           <w:rFonts w:cs="Times New Roman"/>
         </w:rPr>
-        <w:t>MY</w:t>
-      </w:r>
-      <w:r>
-        <w:rPr>
-          <w:rFonts w:cs="Times New Roman"/>
-        </w:rPr>
-        <w:t>SQL</w:t>
+        <w:t>Node JS</w:t>
       </w:r>
       <w:r>
         <w:rPr>
@@ -886,7 +876,7 @@
           <w:szCs w:val="24"/>
           <w:cs/>
         </w:rPr>
-        <w:t>និង សម្រាប់ខាងផ្នែកការបង្ហាញទៅកាន់អ្នកប្រើប្រាស់ត្រូវបានអនុវត្តជាមួយ</w:t>
+        <w:t>ដោយប្រើប្រាស់ហ្វ្រេមវើក</w:t>
       </w:r>
       <w:r>
         <w:rPr>
@@ -900,13 +890,20 @@
         <w:rPr>
           <w:rFonts w:cs="Times New Roman"/>
         </w:rPr>
-        <w:t xml:space="preserve">Vue </w:t>
+        <w:t>(Framework)</w:t>
+      </w:r>
+      <w:r>
+        <w:rPr>
+          <w:rFonts w:ascii="Khmer OS Siemreap" w:hAnsi="Khmer OS Siemreap" w:cs="Khmer OS Siemreap" w:hint="cs"/>
+          <w:cs/>
+        </w:rPr>
+        <w:t xml:space="preserve"> </w:t>
       </w:r>
       <w:r>
         <w:rPr>
           <w:rFonts w:cs="Times New Roman"/>
         </w:rPr>
-        <w:t>JS</w:t>
+        <w:t>Express JS</w:t>
       </w:r>
       <w:r>
         <w:rPr>
@@ -915,13 +912,35 @@
           <w:szCs w:val="24"/>
           <w:cs/>
         </w:rPr>
-        <w:t>។</w:t>
-      </w:r>
-    </w:p>
-    <w:p>
-      <w:pPr>
-        <w:ind w:firstLine="720"/>
-      </w:pPr>
+        <w:t>។ សម្រាប់ការគ្រប់គ្រងទិន្នន័យនៃប្រព័ន្ធនេះត្រូវបានអនុវត្តជាមួយ</w:t>
+      </w:r>
+      <w:r>
+        <w:rPr>
+          <w:rFonts w:ascii="Khmer OS Siemreap" w:hAnsi="Khmer OS Siemreap" w:cs="Khmer OS Siemreap"/>
+          <w:sz w:val="18"/>
+          <w:szCs w:val="24"/>
+        </w:rPr>
+        <w:t xml:space="preserve"> </w:t>
+      </w:r>
+      <w:r>
+        <w:rPr>
+          <w:rFonts w:cs="Times New Roman"/>
+        </w:rPr>
+        <w:t>MY</w:t>
+      </w:r>
+      <w:r>
+        <w:rPr>
+          <w:rFonts w:cs="Times New Roman"/>
+        </w:rPr>
+        <w:t>SQL</w:t>
+      </w:r>
+      <w:r>
+        <w:rPr>
+          <w:rFonts w:ascii="Khmer OS Siemreap" w:hAnsi="Khmer OS Siemreap" w:cs="Khmer OS Siemreap" w:hint="cs"/>
+          <w:cs/>
+        </w:rPr>
+        <w:t xml:space="preserve"> </w:t>
+      </w:r>
       <w:r>
         <w:rPr>
           <w:rFonts w:ascii="Khmer OS Siemreap" w:hAnsi="Khmer OS Siemreap" w:cs="Khmer OS Siemreap" w:hint="cs"/>
@@ -929,7 +948,27 @@
           <w:szCs w:val="24"/>
           <w:cs/>
         </w:rPr>
-        <w:t>ជាលិទ្ធផលនៃការចុះកម្មសិក្សានេះ បច្ចុប្បន្ននេះកំពុងស្ថិតក្នុងការអភិវឌ្ឍន៍បន្ថែមដើម្បីអោយកាន់តែប្រសើរមុន</w:t>
+        <w:t>និង សម្រាប់ខាងផ្នែកការបង្ហាញទៅកាន់អ្នកប្រើប្រាស់ត្រូវបានអនុវត្តជាមួយ</w:t>
+      </w:r>
+      <w:r>
+        <w:rPr>
+          <w:rFonts w:ascii="Khmer OS Siemreap" w:hAnsi="Khmer OS Siemreap" w:cs="Khmer OS Siemreap"/>
+          <w:sz w:val="18"/>
+          <w:szCs w:val="24"/>
+        </w:rPr>
+        <w:t xml:space="preserve"> </w:t>
+      </w:r>
+      <w:r>
+        <w:rPr>
+          <w:rFonts w:cs="Times New Roman"/>
+        </w:rPr>
+        <w:t xml:space="preserve">Vue </w:t>
+      </w:r>
+      <w:r>
+        <w:rPr>
+          <w:rFonts w:cs="Times New Roman"/>
+        </w:rPr>
+        <w:t>JS</w:t>
       </w:r>
       <w:r>
         <w:rPr>
@@ -938,8 +977,17 @@
           <w:szCs w:val="24"/>
           <w:cs/>
         </w:rPr>
-        <w:t>។ ហើយគេហទំព័រ</w:t>
-      </w:r>
+        <w:t>។</w:t>
+      </w:r>
+    </w:p>
+    <w:p>
+      <w:pPr>
+        <w:spacing w:after="120" w:line="360" w:lineRule="auto"/>
+        <w:ind w:firstLine="720"/>
+        <w:rPr>
+          <w:rFonts w:hint="cs"/>
+        </w:rPr>
+      </w:pPr>
       <w:r>
         <w:rPr>
           <w:rFonts w:ascii="Khmer OS Siemreap" w:hAnsi="Khmer OS Siemreap" w:cs="Khmer OS Siemreap" w:hint="cs"/>
@@ -947,7 +995,7 @@
           <w:szCs w:val="24"/>
           <w:cs/>
         </w:rPr>
-        <w:t>និង</w:t>
+        <w:t>ជាលិទ្ធផលនៃការចុះកម្មសិក្សា បច្ចុប្បន្ននេះ</w:t>
       </w:r>
       <w:r>
         <w:rPr>
@@ -956,7 +1004,7 @@
           <w:szCs w:val="24"/>
           <w:cs/>
         </w:rPr>
-        <w:t>ដាក់ប្រើប្រាស់ជាផ្លូវការក្នុង</w:t>
+        <w:t>គឺ</w:t>
       </w:r>
       <w:r>
         <w:rPr>
@@ -965,7 +1013,7 @@
           <w:szCs w:val="24"/>
           <w:cs/>
         </w:rPr>
-        <w:t>បណ្ណាល័យ</w:t>
+        <w:t>ស្ថិតក្នុងការអភិវឌ្ឍន៍បន្ថែមដើម្បីអោយកាន់តែប្រសើរ</w:t>
       </w:r>
       <w:r>
         <w:rPr>
@@ -974,7 +1022,7 @@
           <w:szCs w:val="24"/>
           <w:cs/>
         </w:rPr>
-        <w:t>ឆាប់ៗ</w:t>
+        <w:t>ជាង</w:t>
       </w:r>
       <w:r>
         <w:rPr>
@@ -983,15 +1031,71 @@
           <w:szCs w:val="24"/>
           <w:cs/>
         </w:rPr>
+        <w:t>មុន</w:t>
+      </w:r>
+      <w:r>
+        <w:rPr>
+          <w:rFonts w:ascii="Khmer OS Siemreap" w:hAnsi="Khmer OS Siemreap" w:cs="Khmer OS Siemreap" w:hint="cs"/>
+          <w:sz w:val="18"/>
+          <w:szCs w:val="24"/>
+          <w:cs/>
+        </w:rPr>
+        <w:t>។ ហើយគេហទំព័រ</w:t>
+      </w:r>
+      <w:r>
+        <w:rPr>
+          <w:rFonts w:ascii="Khmer OS Siemreap" w:hAnsi="Khmer OS Siemreap" w:cs="Khmer OS Siemreap" w:hint="cs"/>
+          <w:sz w:val="18"/>
+          <w:szCs w:val="24"/>
+          <w:cs/>
+        </w:rPr>
+        <w:t>និង</w:t>
+      </w:r>
+      <w:r>
+        <w:rPr>
+          <w:rFonts w:ascii="Khmer OS Siemreap" w:hAnsi="Khmer OS Siemreap" w:cs="Khmer OS Siemreap" w:hint="cs"/>
+          <w:sz w:val="18"/>
+          <w:szCs w:val="24"/>
+          <w:cs/>
+        </w:rPr>
+        <w:t>ដាក់ប្រើប្រាស់ជាផ្លូវការក្នុង</w:t>
+      </w:r>
+      <w:r>
+        <w:rPr>
+          <w:rFonts w:ascii="Khmer OS Siemreap" w:hAnsi="Khmer OS Siemreap" w:cs="Khmer OS Siemreap" w:hint="cs"/>
+          <w:sz w:val="18"/>
+          <w:szCs w:val="24"/>
+          <w:cs/>
+        </w:rPr>
+        <w:t>បណ្ណាល័យ</w:t>
+      </w:r>
+      <w:r>
+        <w:rPr>
+          <w:rFonts w:ascii="Khmer OS Siemreap" w:hAnsi="Khmer OS Siemreap" w:cs="Khmer OS Siemreap" w:hint="cs"/>
+          <w:sz w:val="18"/>
+          <w:szCs w:val="24"/>
+          <w:cs/>
+        </w:rPr>
+        <w:t>ឆាប់</w:t>
+      </w:r>
+      <w:r>
+        <w:rPr>
+          <w:rFonts w:ascii="Khmer OS Siemreap" w:hAnsi="Khmer OS Siemreap" w:cs="Khmer OS Siemreap" w:hint="cs"/>
+          <w:sz w:val="18"/>
+          <w:szCs w:val="24"/>
+          <w:cs/>
+        </w:rPr>
+        <w:t>ៗខាងមុខនេះ</w:t>
+      </w:r>
+      <w:r>
+        <w:rPr>
+          <w:rFonts w:ascii="Khmer OS Siemreap" w:hAnsi="Khmer OS Siemreap" w:cs="Khmer OS Siemreap" w:hint="cs"/>
+          <w:sz w:val="18"/>
+          <w:szCs w:val="24"/>
+          <w:cs/>
+        </w:rPr>
         <w:t>។</w:t>
       </w:r>
-    </w:p>
-    <w:p>
-      <w:pPr>
-        <w:rPr>
-          <w:rFonts w:cstheme="minorBidi"/>
-        </w:rPr>
-      </w:pPr>
     </w:p>
     <w:p>
       <w:pPr>
@@ -1004,6 +1108,7 @@
       <w:bookmarkStart w:id="3" w:name="_Toc117632225"/>
       <w:bookmarkStart w:id="4" w:name="_Toc137985953"/>
       <w:r>
+        <w:lastRenderedPageBreak/>
         <w:t>R</w:t>
       </w:r>
       <w:r>
@@ -1019,165 +1124,34 @@
         <w:ind w:firstLine="720"/>
         <w:jc w:val="both"/>
         <w:rPr>
-          <w:rFonts w:cstheme="minorBidi"/>
-          <w:lang w:val="fr-FR"/>
-        </w:rPr>
-      </w:pPr>
-      <w:r>
-        <w:rPr>
           <w:szCs w:val="24"/>
           <w:lang w:val="fr-FR"/>
         </w:rPr>
-        <w:t xml:space="preserve">Pendant le stage de trois mois après avoir terminé ma </w:t>
-      </w:r>
+      </w:pPr>
       <w:r>
         <w:rPr>
           <w:szCs w:val="24"/>
           <w:lang w:val="fr-FR"/>
         </w:rPr>
-        <w:t xml:space="preserve">cinquième </w:t>
-      </w:r>
-      <w:r>
+        <w:t>Pendant le stage de trois mois qui a suivi la fin de ma cinquième année universitaire à l'Institut de technologie du Cambodge. Tous les étudiants du département d'ingénierie de l'information, de la technologie et de la communication et moi-même avons été obligés de faire un stage pour mettre en pratique ce que j'ai appris à l'école. Ce rapport détaille le stage qui s'est déroulé entre le 13 février et le 11 mai 2023 à l'Institut de Technologie du Cambodge. Le projet durant le stage concerne le "Library Management System" dont l'objet est de fournir une plateforme d'application web pour contrôler les informations des candidats et leur présence lorsqu'ils rejoignent la bibliothèque de la tige.</w:t>
+      </w:r>
+    </w:p>
+    <w:p>
+      <w:pPr>
+        <w:spacing w:after="120" w:line="360" w:lineRule="auto"/>
+        <w:ind w:firstLine="720"/>
+        <w:jc w:val="both"/>
         <w:rPr>
           <w:szCs w:val="24"/>
           <w:lang w:val="fr-FR"/>
         </w:rPr>
-        <w:t>année universitaire à l'Institut de technologie du Cambodge</w:t>
-      </w:r>
+      </w:pPr>
       <w:r>
         <w:rPr>
           <w:szCs w:val="24"/>
           <w:lang w:val="fr-FR"/>
         </w:rPr>
-        <w:t xml:space="preserve">. </w:t>
-      </w:r>
-      <w:r>
-        <w:rPr>
-          <w:szCs w:val="24"/>
-          <w:lang w:val="fr-FR"/>
-        </w:rPr>
-        <w:t>Tous les étudiants du département d'ingénierie de l'information de la technologie et de la communication et moi-même avons été obligés de faire un stage pour appliquer ce que j'ai appris à l'école dans la pratique</w:t>
-      </w:r>
-      <w:r>
-        <w:rPr>
-          <w:szCs w:val="24"/>
-          <w:lang w:val="fr-FR"/>
-        </w:rPr>
-        <w:t>.</w:t>
-      </w:r>
-      <w:r>
-        <w:rPr>
-          <w:szCs w:val="24"/>
-          <w:lang w:val="fr-FR"/>
-        </w:rPr>
-        <w:t xml:space="preserve"> </w:t>
-      </w:r>
-      <w:r>
-        <w:rPr>
-          <w:lang w:val="fr-FR"/>
-        </w:rPr>
-        <w:t xml:space="preserve">Dans ce rapport, on </w:t>
-      </w:r>
-      <w:r>
-        <w:rPr>
-          <w:rFonts w:cstheme="minorBidi"/>
-          <w:lang w:val="fr-FR"/>
-        </w:rPr>
-        <w:t xml:space="preserve">donne les détails de stage qui commencent du </w:t>
-      </w:r>
-      <w:r>
-        <w:rPr>
-          <w:rFonts w:cstheme="minorBidi"/>
-          <w:lang w:val="fr-FR"/>
-        </w:rPr>
-        <w:t>13</w:t>
-      </w:r>
-      <w:r>
-        <w:rPr>
-          <w:rFonts w:cstheme="minorBidi"/>
-          <w:lang w:val="fr-FR"/>
-        </w:rPr>
-        <w:t xml:space="preserve"> </w:t>
-      </w:r>
-      <w:r>
-        <w:rPr>
-          <w:rFonts w:cstheme="minorBidi"/>
-          <w:lang w:val="fr-FR"/>
-        </w:rPr>
-        <w:t xml:space="preserve">Février </w:t>
-      </w:r>
-      <w:r>
-        <w:rPr>
-          <w:rFonts w:cstheme="minorBidi"/>
-          <w:lang w:val="fr-FR"/>
-        </w:rPr>
-        <w:t xml:space="preserve">jusqu’à 11 </w:t>
-      </w:r>
-      <w:r>
-        <w:rPr>
-          <w:rFonts w:cstheme="minorBidi"/>
-          <w:lang w:val="fr-FR"/>
-        </w:rPr>
-        <w:t>Mai</w:t>
-      </w:r>
-      <w:r>
-        <w:rPr>
-          <w:rFonts w:cstheme="minorBidi"/>
-          <w:lang w:val="fr-FR"/>
-        </w:rPr>
-        <w:t xml:space="preserve"> 202</w:t>
-      </w:r>
-      <w:r>
-        <w:rPr>
-          <w:rFonts w:cstheme="minorBidi"/>
-          <w:lang w:val="fr-FR"/>
-        </w:rPr>
-        <w:t>3</w:t>
-      </w:r>
-      <w:r>
-        <w:rPr>
-          <w:rFonts w:cstheme="minorBidi"/>
-          <w:lang w:val="fr-FR"/>
-        </w:rPr>
-        <w:t xml:space="preserve"> à </w:t>
-      </w:r>
-      <w:r>
-        <w:rPr>
-          <w:szCs w:val="24"/>
-          <w:lang w:val="fr-FR"/>
-        </w:rPr>
-        <w:t>l'Institut de technologie du Cambodge</w:t>
-      </w:r>
-      <w:r>
-        <w:rPr>
-          <w:rFonts w:cstheme="minorBidi"/>
-          <w:lang w:val="fr-FR"/>
-        </w:rPr>
-        <w:t xml:space="preserve">. Pendant les stages, le projet que s’appelle </w:t>
-      </w:r>
-      <w:r>
-        <w:rPr>
-          <w:lang w:val="fr-FR"/>
-        </w:rPr>
-        <w:t>“</w:t>
-      </w:r>
-      <w:r>
-        <w:rPr>
-          <w:lang w:val="fr-FR"/>
-        </w:rPr>
-        <w:t>Library Management System</w:t>
-      </w:r>
-      <w:r>
-        <w:rPr>
-          <w:lang w:val="fr-FR"/>
-        </w:rPr>
-        <w:t>”</w:t>
-      </w:r>
-      <w:r>
-        <w:rPr>
-          <w:lang w:val="fr-FR"/>
-        </w:rPr>
-        <w:t xml:space="preserve"> dont l’objective est fournir un réseau d’application pour contrôler les candidates information et examiner les candidates quand ils appliquent les stages et travailler dans cette entreprise.</w:t>
+        <w:t>Le système est un projet d'application web développé pour fournir des fonctions utiles aux utilisateurs afin de gérer toutes les informations sur les étudiants et leur présence lorsqu'ils rejoignent la bibliothèque. Une autre fonction permet aux utilisateurs de suivre les données des étudiants chaque jour et de télécharger les informations sous forme de graphiques et de fichiers CSV. En outre, les utilisateurs peuvent stocker des informations sur les livres en fonction de leur localisation et de leur département. L'une des principales fonctions du système consiste à télécharger des informations sur les étudiants à partir d'un fichier Excel.</w:t>
       </w:r>
     </w:p>
     <w:p>
@@ -1186,16 +1160,28 @@
         <w:ind w:firstLine="720"/>
         <w:jc w:val="both"/>
         <w:rPr>
-          <w:rFonts w:cstheme="minorBidi"/>
           <w:lang w:val="fr-FR"/>
         </w:rPr>
       </w:pPr>
       <w:r>
         <w:rPr>
-          <w:rFonts w:cstheme="minorBidi"/>
           <w:lang w:val="fr-FR"/>
         </w:rPr>
-        <w:t>Le système est un projet d'application web développé pour offrir des fonctionnalités utiles aux utilisateurs afin de gérer toutes les informations des étudiants et leur présence lorsqu'ils rejoignent la bibliothèque. Une autre fonctionnalité permet aux utilisateurs de contrôler les données des étudiants chaque jour et de télécharger les informations sous forme de graphiques et de fichiers CSV. De plus, les utilisateurs peuvent stocker des informations sur les livres liées à leur emplacement et à leur département. L'une des principales fonctions du système est de télécharger des informations sur les étudiants à partir d'un fichier Excel.</w:t>
+        <w:t xml:space="preserve">Ce projet de plateforme web est mis en œuvre à l'aide du </w:t>
+      </w:r>
+      <w:proofErr w:type="spellStart"/>
+      <w:r>
+        <w:rPr>
+          <w:lang w:val="fr-FR"/>
+        </w:rPr>
+        <w:t>framework</w:t>
+      </w:r>
+      <w:proofErr w:type="spellEnd"/>
+      <w:r>
+        <w:rPr>
+          <w:lang w:val="fr-FR"/>
+        </w:rPr>
+        <w:t xml:space="preserve"> Express JS en langage Node JS. La base de données du système est implémentée avec MYSQL et Vue JS est implémenté du côté client.</w:t>
       </w:r>
     </w:p>
     <w:p>
@@ -1203,120 +1189,12 @@
         <w:spacing w:after="120" w:line="360" w:lineRule="auto"/>
         <w:ind w:firstLine="720"/>
         <w:jc w:val="both"/>
+      </w:pPr>
+      <w:r>
         <w:rPr>
           <w:lang w:val="fr-FR"/>
         </w:rPr>
-      </w:pPr>
-      <w:r>
-        <w:rPr>
-          <w:lang w:val="fr-FR"/>
-        </w:rPr>
-        <w:t xml:space="preserve">Ce projet de plate-forme est exécuté en le programme de </w:t>
-      </w:r>
-      <w:r>
-        <w:rPr>
-          <w:rFonts w:cs="Khmer UI"/>
-        </w:rPr>
-        <w:t>Node JS</w:t>
-      </w:r>
-      <w:r>
-        <w:rPr>
-          <w:lang w:val="fr-FR"/>
-        </w:rPr>
-        <w:t xml:space="preserve"> avec </w:t>
-      </w:r>
-      <w:r>
-        <w:rPr>
-          <w:lang w:val="fr-FR"/>
-        </w:rPr>
-        <w:t>Express</w:t>
-      </w:r>
-      <w:r>
-        <w:rPr>
-          <w:lang w:val="fr-FR"/>
-        </w:rPr>
-        <w:t xml:space="preserve"> </w:t>
-      </w:r>
-      <w:r>
-        <w:rPr>
-          <w:lang w:val="fr-FR"/>
-        </w:rPr>
-        <w:t>JS</w:t>
-      </w:r>
-      <w:r>
-        <w:rPr>
-          <w:lang w:val="fr-FR"/>
-        </w:rPr>
-        <w:t xml:space="preserve"> Framework utilisation. Pour les bases de données de ce système, ils permettant avec </w:t>
-      </w:r>
-      <w:r>
-        <w:rPr>
-          <w:lang w:val="fr-FR"/>
-        </w:rPr>
-        <w:t>MYSQL</w:t>
-      </w:r>
-      <w:r>
-        <w:rPr>
-          <w:lang w:val="fr-FR"/>
-        </w:rPr>
-        <w:t xml:space="preserve"> et pour </w:t>
-      </w:r>
-      <w:r>
-        <w:rPr>
-          <w:lang w:val="fr-FR"/>
-        </w:rPr>
-        <w:t xml:space="preserve">Client </w:t>
-      </w:r>
-      <w:proofErr w:type="spellStart"/>
-      <w:r>
-        <w:rPr>
-          <w:lang w:val="fr-FR"/>
-        </w:rPr>
-        <w:t>side</w:t>
-      </w:r>
-      <w:proofErr w:type="spellEnd"/>
-      <w:r>
-        <w:rPr>
-          <w:lang w:val="fr-FR"/>
-        </w:rPr>
-        <w:t xml:space="preserve"> I</w:t>
-      </w:r>
-      <w:r>
-        <w:rPr>
-          <w:lang w:val="fr-FR"/>
-        </w:rPr>
-        <w:t> utilisent dans</w:t>
-      </w:r>
-      <w:r>
-        <w:rPr>
-          <w:lang w:val="fr-FR"/>
-        </w:rPr>
-        <w:t xml:space="preserve"> Vue JS</w:t>
-      </w:r>
-      <w:r>
-        <w:rPr>
-          <w:lang w:val="fr-FR"/>
-        </w:rPr>
-        <w:t>.</w:t>
-      </w:r>
-    </w:p>
-    <w:p>
-      <w:pPr>
-        <w:spacing w:after="120" w:line="360" w:lineRule="auto"/>
-        <w:ind w:firstLine="720"/>
-        <w:jc w:val="both"/>
-      </w:pPr>
-      <w:r>
-        <w:rPr>
-          <w:lang w:val="fr-FR"/>
-        </w:rPr>
-        <w:t>Le projet</w:t>
-      </w:r>
-      <w:r>
-        <w:rPr>
-          <w:lang w:val="fr-FR"/>
-        </w:rPr>
-        <w:t xml:space="preserve"> suite de ce stage, il est actuellement en cours de développement pour s'améliorer. Et le système sera bientôt officiellement lancé dans la bibliothèque Stem.</w:t>
+        <w:t>À la suite de ce stage, le système est actuellement en cours d'amélioration. Le système sera bientôt officiellement lancé à la bibliothèque Stem.</w:t>
       </w:r>
       <w:r>
         <w:br w:type="page"/>
@@ -19806,11 +19684,9 @@
       <w:r>
         <w:t xml:space="preserve"> If data valid system going to save and alert </w:t>
       </w:r>
-      <w:proofErr w:type="spellStart"/>
-      <w:r>
-        <w:t>snackbar</w:t>
-      </w:r>
-      <w:proofErr w:type="spellEnd"/>
+      <w:r>
+        <w:t>snack bar</w:t>
+      </w:r>
       <w:r>
         <w:t xml:space="preserve"> success.</w:t>
       </w:r>
@@ -25251,7 +25127,13 @@
         <w:t xml:space="preserve"> logic for handling incoming requests </w:t>
       </w:r>
       <w:r>
-        <w:t xml:space="preserve">from router </w:t>
+        <w:t xml:space="preserve">from </w:t>
+      </w:r>
+      <w:r>
+        <w:t xml:space="preserve">the </w:t>
+      </w:r>
+      <w:r>
+        <w:t xml:space="preserve">router </w:t>
       </w:r>
       <w:r>
         <w:t xml:space="preserve">and generating </w:t>
@@ -25265,13 +25147,17 @@
       <w:r>
         <w:t xml:space="preserve"> that it </w:t>
       </w:r>
-      <w:proofErr w:type="gramStart"/>
-      <w:r>
-        <w:t>get</w:t>
-      </w:r>
-      <w:proofErr w:type="gramEnd"/>
-      <w:r>
-        <w:t xml:space="preserve"> from model and return to router</w:t>
+      <w:r>
+        <w:t>gets</w:t>
+      </w:r>
+      <w:r>
+        <w:t xml:space="preserve"> from model and return to </w:t>
+      </w:r>
+      <w:r>
+        <w:t xml:space="preserve">the </w:t>
+      </w:r>
+      <w:r>
+        <w:t>router</w:t>
       </w:r>
       <w:r>
         <w:t>.</w:t>
@@ -25300,7 +25186,45 @@
         <w:t>is where define the application data models and often interacts with a database or other data source.</w:t>
       </w:r>
       <w:r>
-        <w:t xml:space="preserve"> It has communication with database and response to controller when controller request.</w:t>
+        <w:t xml:space="preserve"> </w:t>
+      </w:r>
+      <w:proofErr w:type="gramStart"/>
+      <w:r>
+        <w:t>Its</w:t>
+      </w:r>
+      <w:proofErr w:type="gramEnd"/>
+      <w:r>
+        <w:t xml:space="preserve"> </w:t>
+      </w:r>
+      <w:r>
+        <w:t>communicates</w:t>
+      </w:r>
+      <w:r>
+        <w:t xml:space="preserve"> with </w:t>
+      </w:r>
+      <w:r>
+        <w:t xml:space="preserve">the </w:t>
+      </w:r>
+      <w:r>
+        <w:t xml:space="preserve">database and </w:t>
+      </w:r>
+      <w:r>
+        <w:t>responds</w:t>
+      </w:r>
+      <w:r>
+        <w:t xml:space="preserve"> to </w:t>
+      </w:r>
+      <w:r>
+        <w:t xml:space="preserve">the </w:t>
+      </w:r>
+      <w:r>
+        <w:t xml:space="preserve">controller when </w:t>
+      </w:r>
+      <w:r>
+        <w:t xml:space="preserve">the </w:t>
+      </w:r>
+      <w:r>
+        <w:t>controller request.</w:t>
       </w:r>
     </w:p>
     <w:p>
@@ -26993,7 +26917,10 @@
         <w:t xml:space="preserve">Importing student information from an Excel file is a useful feature that can assist administrators in creating multiple candidates at once. Figure 32 illustrates the process of creating multiple candidates by inputting information into an Excel file. First, the user must log in to the system and navigate to the candidate page. Then, they should open the settings menu and select "Upload Data from Excel." On the upload information page, the user is required to provide a header file in Excel format that adheres to the predetermined structure set by the developer. The user can then populate the Excel file with the necessary student information. </w:t>
       </w:r>
       <w:r>
-        <w:t>User need to user</w:t>
+        <w:t>User</w:t>
+      </w:r>
+      <w:r>
+        <w:t xml:space="preserve"> need to user</w:t>
       </w:r>
       <w:r>
         <w:t xml:space="preserve"> the file</w:t>
@@ -27158,7 +27085,16 @@
       </w:r>
       <w:proofErr w:type="spellEnd"/>
       <w:r>
-        <w:t xml:space="preserve"> can be called, passing the relevant information as parameters. This method generates the Excel file, which can then be obtained for further us. The following figure is the sample code of </w:t>
+        <w:t xml:space="preserve"> can be called, passing the relevant information as parameters. This method generates the Excel file, which can then be obtained for further </w:t>
+      </w:r>
+      <w:r>
+        <w:t>use</w:t>
+      </w:r>
+      <w:r>
+        <w:t xml:space="preserve">. The following figure is the sample code of </w:t>
+      </w:r>
+      <w:r>
+        <w:t xml:space="preserve">the </w:t>
       </w:r>
       <w:proofErr w:type="spellStart"/>
       <w:r>
@@ -27256,6 +27192,9 @@
         <w:t xml:space="preserve">Export image </w:t>
       </w:r>
       <w:r>
+        <w:t xml:space="preserve">of </w:t>
+      </w:r>
+      <w:r>
         <w:t>student card</w:t>
       </w:r>
       <w:bookmarkEnd w:id="242"/>
@@ -27267,7 +27206,19 @@
         <w:jc w:val="both"/>
       </w:pPr>
       <w:r>
-        <w:t>Exporting student library cards as images is a valuable feature for a system. When exporting student cards, the resolution of the exported image is crucial. To initiate the export process, it is necessary to have a reference to the designed card template. Once the reference is obtained, options need to be prepared to ensure the exported image is of high quality. To create the output image, the system can utilize the "html2canvas" library. This library enables capturing the visual representation of HTML elements, such as the student card. After creating the output using html2canvas, a link can be generated to store the image. Finally, the system can facilitate the download of the image by providing a means to access and save it from the link that has been set up. This way, users can obtain the exported student library card as an image file. The following figure is a sample option that I have use to export image with good resolution</w:t>
+        <w:t xml:space="preserve">Exporting student library cards as images is a valuable feature for a system. When exporting student cards, the resolution of the exported image is crucial. To initiate the export process, it is necessary to have a reference to the designed card template. Once the reference is obtained, options need to be prepared to ensure the exported image is of high quality. To create the output image, the system can utilize the "html2canvas" library. This library enables capturing the visual representation of HTML elements, such as the student card. After creating the output using html2canvas, a link can be generated to store the image. Finally, the system can facilitate the download of the image by providing a means to access and save it from the link that has been set up. This way, users can obtain the exported student library card as an image file. The following figure is a sample option that I have </w:t>
+      </w:r>
+      <w:r>
+        <w:t>used</w:t>
+      </w:r>
+      <w:r>
+        <w:t xml:space="preserve"> to export </w:t>
+      </w:r>
+      <w:r>
+        <w:t>images</w:t>
+      </w:r>
+      <w:r>
+        <w:t xml:space="preserve"> with good resolution</w:t>
       </w:r>
     </w:p>
     <w:p>
@@ -31860,7 +31811,13 @@
         </w:r>
       </w:fldSimple>
       <w:r>
-        <w:t>: Book find page</w:t>
+        <w:t xml:space="preserve">: Book find </w:t>
+      </w:r>
+      <w:r>
+        <w:t xml:space="preserve">the </w:t>
+      </w:r>
+      <w:r>
+        <w:t>page</w:t>
       </w:r>
       <w:bookmarkEnd w:id="299"/>
       <w:bookmarkEnd w:id="300"/>

</xml_diff>